<commit_message>
chose the verbose style
</commit_message>
<xml_diff>
--- a/Documentation/Diagrams/Use Cases/EditAccount_USE_CASE.docx
+++ b/Documentation/Diagrams/Use Cases/EditAccount_USE_CASE.docx
@@ -422,10 +422,10 @@
           <w:noProof/>
         </w:rPr>
         <w:drawing>
-          <wp:inline distT="0" distB="0" distL="0" distR="0" wp14:anchorId="4B7F5C0B" wp14:editId="2FC4CAF7">
-            <wp:extent cx="5943600" cy="2514600"/>
+          <wp:inline distT="0" distB="0" distL="0" distR="0" wp14:anchorId="4FE34A86" wp14:editId="3D8581E6">
+            <wp:extent cx="5943600" cy="2610485"/>
             <wp:effectExtent l="0" t="0" r="0" b="0"/>
-            <wp:docPr id="1741663918" name="Picture 2" descr="A diagram of a computer&#10;&#10;Description automatically generated"/>
+            <wp:docPr id="581975977" name="Picture 1" descr="A diagram of a server&#10;&#10;Description automatically generated with medium confidence"/>
             <wp:cNvGraphicFramePr>
               <a:graphicFrameLocks xmlns:a="http://schemas.openxmlformats.org/drawingml/2006/main" noChangeAspect="1"/>
             </wp:cNvGraphicFramePr>
@@ -433,7 +433,7 @@
               <a:graphicData uri="http://schemas.openxmlformats.org/drawingml/2006/picture">
                 <pic:pic xmlns:pic="http://schemas.openxmlformats.org/drawingml/2006/picture">
                   <pic:nvPicPr>
-                    <pic:cNvPr id="1741663918" name="Picture 2" descr="A diagram of a computer&#10;&#10;Description automatically generated"/>
+                    <pic:cNvPr id="581975977" name="Picture 1" descr="A diagram of a server&#10;&#10;Description automatically generated with medium confidence"/>
                     <pic:cNvPicPr/>
                   </pic:nvPicPr>
                   <pic:blipFill>
@@ -451,7 +451,7 @@
                   <pic:spPr>
                     <a:xfrm>
                       <a:off x="0" y="0"/>
-                      <a:ext cx="5943600" cy="2514600"/>
+                      <a:ext cx="5943600" cy="2610485"/>
                     </a:xfrm>
                     <a:prstGeom prst="rect">
                       <a:avLst/>

</xml_diff>